<commit_message>
modify : Use-case #6 uncompleted.
</commit_message>
<xml_diff>
--- a/1 Document/Usecase_Diagrams.docx
+++ b/1 Document/Usecase_Diagrams.docx
@@ -502,7 +502,7 @@
                 <w:color w:val="0000FF"/>
                 <w:lang w:val="en-US"/>
               </w:rPr>
-              <w:t>Tạo mới tài liệu, mô tả các usecase của 3 actor : Nhân viên tiếp tân, khách hàng và nhân viên quản lý</w:t>
+              <w:t>Vẽ sơ đồ usecase.</w:t>
             </w:r>
           </w:p>
           <w:p>
@@ -522,8 +522,50 @@
                 <w:color w:val="0000FF"/>
                 <w:lang w:val="en-US"/>
               </w:rPr>
-              <w:t>Vẽ sơ đồ usecase</w:t>
+              <w:t>Tạo mới tài liệu, mô tả các usecase của 3 actor : Nhân viên tiếp tân, khách hàng và nhân viên quản lý</w:t>
             </w:r>
+            <w:r>
+              <w:rPr>
+                <w:rFonts w:eastAsia="SimSun"/>
+                <w:color w:val="0000FF"/>
+                <w:lang w:val="en-US"/>
+              </w:rPr>
+              <w:t>.</w:t>
+            </w:r>
+          </w:p>
+          <w:p>
+            <w:pPr>
+              <w:keepLines/>
+              <w:spacing w:after="120"/>
+              <w:jc w:val="both"/>
+              <w:rPr>
+                <w:rFonts w:eastAsia="SimSun"/>
+                <w:color w:val="0000FF"/>
+                <w:lang w:val="en-US"/>
+              </w:rPr>
+            </w:pPr>
+            <w:r>
+              <w:rPr>
+                <w:rFonts w:eastAsia="SimSun"/>
+                <w:color w:val="0000FF"/>
+                <w:lang w:val="en-US"/>
+              </w:rPr>
+              <w:t>Usecase #6 chưa hoàn thiện.</w:t>
+            </w:r>
+            <w:bookmarkStart w:id="0" w:name="_GoBack"/>
+            <w:bookmarkEnd w:id="0"/>
+          </w:p>
+          <w:p>
+            <w:pPr>
+              <w:keepLines/>
+              <w:spacing w:after="120"/>
+              <w:jc w:val="both"/>
+              <w:rPr>
+                <w:rFonts w:eastAsia="SimSun"/>
+                <w:color w:val="0000FF"/>
+                <w:lang w:val="en-US"/>
+              </w:rPr>
+            </w:pPr>
           </w:p>
         </w:tc>
         <w:tc>
@@ -1738,7 +1780,23 @@
             <w:noProof/>
             <w:lang w:val="en-US"/>
           </w:rPr>
-          <w:t>Đặc tả Use-case “Thanh toán hóa đơn”</w:t>
+          <w:t xml:space="preserve">Đặc tả Use-case “Thanh toán </w:t>
+        </w:r>
+        <w:r>
+          <w:rPr>
+            <w:rStyle w:val="Hyperlink"/>
+            <w:noProof/>
+            <w:lang w:val="en-US"/>
+          </w:rPr>
+          <w:t>h</w:t>
+        </w:r>
+        <w:r>
+          <w:rPr>
+            <w:rStyle w:val="Hyperlink"/>
+            <w:noProof/>
+            <w:lang w:val="en-US"/>
+          </w:rPr>
+          <w:t>óa đơn”</w:t>
         </w:r>
         <w:r>
           <w:rPr>
@@ -2448,7 +2506,7 @@
       <w:r>
         <w:br w:type="page"/>
       </w:r>
-      <w:bookmarkStart w:id="0" w:name="_Toc305869645"/>
+      <w:bookmarkStart w:id="1" w:name="_Toc305869645"/>
       <w:r>
         <w:rPr>
           <w:lang w:val="en-US"/>
@@ -2459,7 +2517,7 @@
       <w:r>
         <w:t>Use-case</w:t>
       </w:r>
-      <w:bookmarkEnd w:id="0"/>
+      <w:bookmarkEnd w:id="1"/>
     </w:p>
     <w:p>
       <w:pPr>
@@ -2469,7 +2527,6 @@
           <w:lang w:val="en-US"/>
         </w:rPr>
       </w:pPr>
-      <w:bookmarkStart w:id="1" w:name="_GoBack"/>
       <w:r>
         <w:rPr>
           <w:noProof/>
@@ -2524,7 +2581,6 @@
           </wp:inline>
         </w:drawing>
       </w:r>
-      <w:bookmarkEnd w:id="1"/>
     </w:p>
     <w:p>
       <w:pPr>
@@ -2753,19 +2809,19 @@
           <w:lang w:val="en-US"/>
         </w:rPr>
       </w:pPr>
-      <w:bookmarkStart w:id="2" w:name="_Toc451996089"/>
-      <w:bookmarkStart w:id="3" w:name="_Toc452184222"/>
-      <w:bookmarkStart w:id="4" w:name="_Toc452186669"/>
-      <w:bookmarkStart w:id="5" w:name="_Toc452198046"/>
-      <w:bookmarkStart w:id="6" w:name="_Toc460198367"/>
-      <w:bookmarkStart w:id="7" w:name="_Toc305869646"/>
+      <w:bookmarkStart w:id="2" w:name="_Toc305869646"/>
+      <w:bookmarkStart w:id="3" w:name="_Toc451996089"/>
+      <w:bookmarkStart w:id="4" w:name="_Toc452184222"/>
+      <w:bookmarkStart w:id="5" w:name="_Toc452186669"/>
+      <w:bookmarkStart w:id="6" w:name="_Toc452198046"/>
+      <w:bookmarkStart w:id="7" w:name="_Toc460198367"/>
       <w:r>
         <w:rPr>
           <w:lang w:val="en-US"/>
         </w:rPr>
         <w:t>Danh sách các Actor</w:t>
       </w:r>
-      <w:bookmarkEnd w:id="7"/>
+      <w:bookmarkEnd w:id="2"/>
     </w:p>
     <w:tbl>
       <w:tblPr>
@@ -4045,11 +4101,11 @@
         </w:rPr>
         <w:t xml:space="preserve">Đặc tả </w:t>
       </w:r>
-      <w:bookmarkEnd w:id="2"/>
       <w:bookmarkEnd w:id="3"/>
       <w:bookmarkEnd w:id="4"/>
       <w:bookmarkEnd w:id="5"/>
       <w:bookmarkEnd w:id="6"/>
+      <w:bookmarkEnd w:id="7"/>
       <w:r>
         <w:rPr>
           <w:lang w:val="en-US"/>
@@ -4719,28 +4775,7 @@
           <w:color w:val="0000FF"/>
           <w:lang w:val="en-US"/>
         </w:rPr>
-        <w:t xml:space="preserve">Xem </w:t>
-      </w:r>
-      <w:r>
-        <w:rPr>
-          <w:color w:val="0000FF"/>
-          <w:lang w:val="en-US"/>
-        </w:rPr>
-        <w:t xml:space="preserve">các </w:t>
-      </w:r>
-      <w:r>
-        <w:rPr>
-          <w:color w:val="0000FF"/>
-          <w:lang w:val="en-US"/>
-        </w:rPr>
-        <w:t>món ăn</w:t>
-      </w:r>
-      <w:r>
-        <w:rPr>
-          <w:color w:val="0000FF"/>
-          <w:lang w:val="en-US"/>
-        </w:rPr>
-        <w:t xml:space="preserve"> đã đặt</w:t>
+        <w:t>Xem các món ăn đã đặt</w:t>
       </w:r>
       <w:r>
         <w:rPr>
@@ -4806,13 +4841,7 @@
         <w:rPr>
           <w:lang w:val="en-US"/>
         </w:rPr>
-        <w:t>Actor kích chuột vào button Xem món ăn</w:t>
-      </w:r>
-      <w:r>
-        <w:rPr>
-          <w:lang w:val="en-US"/>
-        </w:rPr>
-        <w:t xml:space="preserve"> đã đặt</w:t>
+        <w:t>Actor kích chuột vào button Xem món ăn đã đặt</w:t>
       </w:r>
     </w:p>
     <w:p>
@@ -5349,25 +5378,7 @@
         <w:rPr>
           <w:lang w:val="en-US"/>
         </w:rPr>
-        <w:t xml:space="preserve">Khách hàng và nhân viên tiếp tân </w:t>
-      </w:r>
-      <w:r>
-        <w:rPr>
-          <w:lang w:val="en-US"/>
-        </w:rPr>
-        <w:t xml:space="preserve">và quản lý </w:t>
-      </w:r>
-      <w:r>
-        <w:rPr>
-          <w:lang w:val="en-US"/>
-        </w:rPr>
-        <w:t xml:space="preserve">có thể </w:t>
-      </w:r>
-      <w:r>
-        <w:rPr>
-          <w:lang w:val="en-US"/>
-        </w:rPr>
-        <w:t>xem hóa đơn sau khi đã đặt hàng thành công.</w:t>
+        <w:t>Khách hàng và nhân viên tiếp tân và quản lý có thể xem hóa đơn sau khi đã đặt hàng thành công.</w:t>
       </w:r>
     </w:p>
     <w:p>
@@ -6091,13 +6102,7 @@
         <w:rPr>
           <w:lang w:val="en-US"/>
         </w:rPr>
-        <w:t>Nhân viên nhà bếp thực hiện chức năng này sau khi thực hiện xong món ăn</w:t>
-      </w:r>
-      <w:r>
-        <w:rPr>
-          <w:lang w:val="en-US"/>
-        </w:rPr>
-        <w:t>.</w:t>
+        <w:t>Nhân viên nhà bếp thực hiện chức năng này sau khi thực hiện xong món ăn.</w:t>
       </w:r>
     </w:p>
     <w:p>
@@ -6391,13 +6396,7 @@
         <w:rPr>
           <w:lang w:val="en-US"/>
         </w:rPr>
-        <w:t xml:space="preserve">Actor </w:t>
-      </w:r>
-      <w:r>
-        <w:rPr>
-          <w:lang w:val="en-US"/>
-        </w:rPr>
-        <w:t>thực hiện usecase Xem món ăn đã đặt</w:t>
+        <w:t>Actor thực hiện usecase Xem món ăn đã đặt</w:t>
       </w:r>
     </w:p>
     <w:p>
@@ -6654,13 +6653,7 @@
         <w:rPr>
           <w:lang w:val="en-US"/>
         </w:rPr>
-        <w:t xml:space="preserve">Khách hàng và nhân viên tiếp tân có </w:t>
-      </w:r>
-      <w:r>
-        <w:rPr>
-          <w:lang w:val="en-US"/>
-        </w:rPr>
-        <w:t>thể tính tiền sau khi khách hang đã dùng món xong.</w:t>
+        <w:t>Khách hàng và nhân viên tiếp tân có thể tính tiền sau khi khách hang đã dùng món xong.</w:t>
       </w:r>
     </w:p>
     <w:p>
@@ -6710,13 +6703,7 @@
         <w:rPr>
           <w:lang w:val="en-US"/>
         </w:rPr>
-        <w:t xml:space="preserve">Actor kích </w:t>
-      </w:r>
-      <w:r>
-        <w:rPr>
-          <w:lang w:val="en-US"/>
-        </w:rPr>
-        <w:t>vào button Thanh toán</w:t>
+        <w:t>Actor kích vào button Thanh toán</w:t>
       </w:r>
     </w:p>
     <w:p>
@@ -6829,13 +6816,7 @@
         <w:rPr>
           <w:lang w:val="en-US"/>
         </w:rPr>
-        <w:t xml:space="preserve">Đã </w:t>
-      </w:r>
-      <w:r>
-        <w:rPr>
-          <w:lang w:val="en-US"/>
-        </w:rPr>
-        <w:t>kết xuất xong hóa đơn.</w:t>
+        <w:t>Đã kết xuất xong hóa đơn.</w:t>
       </w:r>
     </w:p>
     <w:p>
@@ -7008,13 +6989,7 @@
         <w:rPr>
           <w:lang w:val="en-US"/>
         </w:rPr>
-        <w:t xml:space="preserve">Actor kích </w:t>
-      </w:r>
-      <w:r>
-        <w:rPr>
-          <w:lang w:val="en-US"/>
-        </w:rPr>
-        <w:t>vào button Tạo mới đơn đăt hàng</w:t>
+        <w:t>Actor kích vào button Tạo mới đơn đăt hàng</w:t>
       </w:r>
     </w:p>
     <w:p>
@@ -7222,13 +7197,7 @@
         <w:rPr>
           <w:lang w:val="en-US"/>
         </w:rPr>
-        <w:t>Có</w:t>
-      </w:r>
-      <w:r>
-        <w:rPr>
-          <w:lang w:val="en-US"/>
-        </w:rPr>
-        <w:t xml:space="preserve"> thể đặt món từ usecase Xem món ăn.</w:t>
+        <w:t>Có thể đặt món từ usecase Xem món ăn.</w:t>
       </w:r>
     </w:p>
     <w:p>
@@ -7354,13 +7323,7 @@
         <w:rPr>
           <w:lang w:val="en-US"/>
         </w:rPr>
-        <w:t xml:space="preserve">Actor kích vào button </w:t>
-      </w:r>
-      <w:r>
-        <w:rPr>
-          <w:lang w:val="en-US"/>
-        </w:rPr>
-        <w:t>Xem thống kê Hóa đơn</w:t>
+        <w:t>Actor kích vào button Xem thống kê Hóa đơn</w:t>
       </w:r>
     </w:p>
     <w:p>
@@ -7535,20 +7498,13 @@
           <w:color w:val="0000FF"/>
           <w:lang w:val="en-US"/>
         </w:rPr>
-        <w:t xml:space="preserve">Xem thống kê </w:t>
+        <w:t>Xem thống kê đơn đặt hàng</w:t>
       </w:r>
       <w:r>
         <w:rPr>
           <w:color w:val="0000FF"/>
           <w:lang w:val="en-US"/>
         </w:rPr>
-        <w:t>đơn đặt hàng</w:t>
-      </w:r>
-      <w:r>
-        <w:rPr>
-          <w:color w:val="0000FF"/>
-          <w:lang w:val="en-US"/>
-        </w:rPr>
         <w:t>”</w:t>
       </w:r>
       <w:bookmarkEnd w:id="22"/>
@@ -7573,19 +7529,7 @@
         <w:rPr>
           <w:lang w:val="en-US"/>
         </w:rPr>
-        <w:t xml:space="preserve">Quản lý cửa hàng có thể xem thông kê </w:t>
-      </w:r>
-      <w:r>
-        <w:rPr>
-          <w:lang w:val="en-US"/>
-        </w:rPr>
-        <w:t>đơn đặt hàng</w:t>
-      </w:r>
-      <w:r>
-        <w:rPr>
-          <w:lang w:val="en-US"/>
-        </w:rPr>
-        <w:t xml:space="preserve"> của của hàng theo ngày, theo tuần, theo tháng, theo quý và theo năm</w:t>
+        <w:t>Quản lý cửa hàng có thể xem thông kê đơn đặt hàng của của hàng theo ngày, theo tuần, theo tháng, theo quý và theo năm</w:t>
       </w:r>
     </w:p>
     <w:p>
@@ -7621,13 +7565,7 @@
         <w:rPr>
           <w:lang w:val="en-US"/>
         </w:rPr>
-        <w:t xml:space="preserve">Actor kích vào button Xem thống kê </w:t>
-      </w:r>
-      <w:r>
-        <w:rPr>
-          <w:lang w:val="en-US"/>
-        </w:rPr>
-        <w:t>Đơn đặt hàng</w:t>
+        <w:t>Actor kích vào button Xem thống kê Đơn đặt hàng</w:t>
       </w:r>
     </w:p>
     <w:p>
@@ -7932,7 +7870,7 @@
               <w:rStyle w:val="PageNumber"/>
               <w:noProof/>
             </w:rPr>
-            <w:t>15</w:t>
+            <w:t>1</w:t>
           </w:r>
           <w:r>
             <w:rPr>
@@ -9062,6 +9000,7 @@
   <w:style w:type="character" w:default="1" w:styleId="DefaultParagraphFont">
     <w:name w:val="Default Paragraph Font"/>
     <w:uiPriority w:val="1"/>
+    <w:semiHidden/>
     <w:unhideWhenUsed/>
   </w:style>
   <w:style w:type="table" w:default="1" w:styleId="TableNormal">
@@ -9723,6 +9662,7 @@
   <w:style w:type="character" w:default="1" w:styleId="DefaultParagraphFont">
     <w:name w:val="Default Paragraph Font"/>
     <w:uiPriority w:val="1"/>
+    <w:semiHidden/>
     <w:unhideWhenUsed/>
   </w:style>
   <w:style w:type="table" w:default="1" w:styleId="TableNormal">

</xml_diff>